<commit_message>
Add new template. Add new filter.
</commit_message>
<xml_diff>
--- a/backend/templates/docx/act_counts/act_count.docx
+++ b/backend/templates/docx/act_counts/act_count.docx
@@ -234,10 +234,7 @@
       <w:pPr>
         <w:pStyle w:val="Normal"/>
         <w:jc w:val="both"/>
-        <w:rPr>
-          <w:rFonts w:ascii="Times New Roman" w:hAnsi="Times New Roman"/>
-          <w:color w:val="000000"/>
-        </w:rPr>
+        <w:rPr/>
       </w:pPr>
       <w:r>
         <w:rPr>
@@ -253,7 +250,90 @@
           <w:u w:val="none"/>
           <w:em w:val="none"/>
         </w:rPr>
-        <w:t>Мы, нижеподписавшиеся, Управляющий директор ООО "ЭКОТЕК" Функ Андрей Иванович, с одной стороны, и {{ consumer.director_status }} {{ consumer.excell_name }} {{ consumer.director_name }}, с другой стороны, составили настоящий акт сверки в том, что состояние взаимных расчетов по данным учета следующее:</w:t>
+        <w:t>Мы, нижеподписавшиеся, Управляющий директор ООО "ЭКОТЕК" Функ Андрей Иванович, с одной стороны, и {{ consumer.director_statu</w:t>
+      </w:r>
+      <w:r>
+        <w:rPr>
+          <w:rFonts w:ascii="Times New Roman" w:hAnsi="Times New Roman"/>
+          <w:b w:val="false"/>
+          <w:i w:val="false"/>
+          <w:strike w:val="false"/>
+          <w:dstrike w:val="false"/>
+          <w:outline w:val="false"/>
+          <w:shadow w:val="false"/>
+          <w:color w:val="000000"/>
+          <w:sz w:val="20"/>
+          <w:u w:val="none"/>
+          <w:em w:val="none"/>
+        </w:rPr>
+        <w:t>s</w:t>
+      </w:r>
+      <w:bookmarkStart w:id="2" w:name="__DdeLink__1621_131828001"/>
+      <w:r>
+        <w:rPr>
+          <w:rFonts w:ascii="Times New Roman" w:hAnsi="Times New Roman"/>
+          <w:b w:val="false"/>
+          <w:i w:val="false"/>
+          <w:strike w:val="false"/>
+          <w:dstrike w:val="false"/>
+          <w:outline w:val="false"/>
+          <w:shadow w:val="false"/>
+          <w:color w:val="000000"/>
+          <w:sz w:val="20"/>
+          <w:u w:val="none"/>
+          <w:em w:val="none"/>
+        </w:rPr>
+        <w:t>|</w:t>
+      </w:r>
+      <w:r>
+        <w:rPr>
+          <w:rFonts w:ascii="Times New Roman" w:hAnsi="Times New Roman"/>
+          <w:b/>
+          <w:bCs/>
+          <w:i w:val="false"/>
+          <w:strike w:val="false"/>
+          <w:dstrike w:val="false"/>
+          <w:outline w:val="false"/>
+          <w:shadow w:val="false"/>
+          <w:color w:val="000000"/>
+          <w:sz w:val="20"/>
+          <w:u w:val="none"/>
+          <w:em w:val="none"/>
+        </w:rPr>
+        <w:t>cap_first</w:t>
+      </w:r>
+      <w:r>
+        <w:rPr>
+          <w:rFonts w:ascii="Times New Roman" w:hAnsi="Times New Roman"/>
+          <w:b w:val="false"/>
+          <w:i w:val="false"/>
+          <w:strike w:val="false"/>
+          <w:dstrike w:val="false"/>
+          <w:outline w:val="false"/>
+          <w:shadow w:val="false"/>
+          <w:color w:val="000000"/>
+          <w:sz w:val="20"/>
+          <w:u w:val="none"/>
+          <w:em w:val="none"/>
+        </w:rPr>
+        <w:t xml:space="preserve"> </w:t>
+      </w:r>
+      <w:bookmarkEnd w:id="2"/>
+      <w:r>
+        <w:rPr>
+          <w:rFonts w:ascii="Times New Roman" w:hAnsi="Times New Roman"/>
+          <w:b w:val="false"/>
+          <w:i w:val="false"/>
+          <w:strike w:val="false"/>
+          <w:dstrike w:val="false"/>
+          <w:outline w:val="false"/>
+          <w:shadow w:val="false"/>
+          <w:color w:val="000000"/>
+          <w:sz w:val="20"/>
+          <w:u w:val="none"/>
+          <w:em w:val="none"/>
+        </w:rPr>
+        <w:t>}} {{ consumer.excell_name }} {{ consumer.director_name }}, с другой стороны, составили настоящий акт сверки в том, что состояние взаимных расчетов по данным учета следующее:</w:t>
       </w:r>
     </w:p>
     <w:p>
@@ -1407,10 +1487,7 @@
               <w:pStyle w:val="Normal"/>
               <w:spacing w:lineRule="auto" w:line="240"/>
               <w:jc w:val="both"/>
-              <w:rPr>
-                <w:rFonts w:ascii="Times New Roman" w:hAnsi="Times New Roman"/>
-                <w:color w:val="000000"/>
-              </w:rPr>
+              <w:rPr/>
             </w:pPr>
             <w:r>
               <w:rPr>
@@ -1426,7 +1503,55 @@
                 <w:u w:val="none"/>
                 <w:em w:val="none"/>
               </w:rPr>
-              <w:t>{{ total }}</w:t>
+              <w:t>{{ total</w:t>
+            </w:r>
+            <w:r>
+              <w:rPr>
+                <w:rFonts w:ascii="Times New Roman" w:hAnsi="Times New Roman"/>
+                <w:b/>
+                <w:i w:val="false"/>
+                <w:strike w:val="false"/>
+                <w:dstrike w:val="false"/>
+                <w:outline w:val="false"/>
+                <w:shadow w:val="false"/>
+                <w:color w:val="000000"/>
+                <w:sz w:val="16"/>
+                <w:u w:val="none"/>
+                <w:em w:val="none"/>
+              </w:rPr>
+              <w:t>|remove_zero_at_end</w:t>
+            </w:r>
+            <w:r>
+              <w:rPr>
+                <w:rFonts w:ascii="Times New Roman" w:hAnsi="Times New Roman"/>
+                <w:b/>
+                <w:i w:val="false"/>
+                <w:strike w:val="false"/>
+                <w:dstrike w:val="false"/>
+                <w:outline w:val="false"/>
+                <w:shadow w:val="false"/>
+                <w:color w:val="000000"/>
+                <w:sz w:val="16"/>
+                <w:u w:val="none"/>
+                <w:em w:val="none"/>
+              </w:rPr>
+              <w:t xml:space="preserve"> </w:t>
+            </w:r>
+            <w:r>
+              <w:rPr>
+                <w:rFonts w:ascii="Times New Roman" w:hAnsi="Times New Roman"/>
+                <w:b/>
+                <w:i w:val="false"/>
+                <w:strike w:val="false"/>
+                <w:dstrike w:val="false"/>
+                <w:outline w:val="false"/>
+                <w:shadow w:val="false"/>
+                <w:color w:val="000000"/>
+                <w:sz w:val="16"/>
+                <w:u w:val="none"/>
+                <w:em w:val="none"/>
+              </w:rPr>
+              <w:t>}}</w:t>
             </w:r>
           </w:p>
         </w:tc>
@@ -1628,10 +1753,7 @@
               <w:pStyle w:val="Normal"/>
               <w:spacing w:lineRule="auto" w:line="240"/>
               <w:jc w:val="both"/>
-              <w:rPr>
-                <w:rFonts w:ascii="Times New Roman" w:hAnsi="Times New Roman"/>
-                <w:color w:val="000000"/>
-              </w:rPr>
+              <w:rPr/>
             </w:pPr>
             <w:r>
               <w:rPr>
@@ -1647,7 +1769,55 @@
                 <w:u w:val="none"/>
                 <w:em w:val="none"/>
               </w:rPr>
-              <w:t>{{ total }}</w:t>
+              <w:t>{{ total</w:t>
+            </w:r>
+            <w:r>
+              <w:rPr>
+                <w:rFonts w:ascii="Times New Roman" w:hAnsi="Times New Roman"/>
+                <w:b/>
+                <w:i w:val="false"/>
+                <w:strike w:val="false"/>
+                <w:dstrike w:val="false"/>
+                <w:outline w:val="false"/>
+                <w:shadow w:val="false"/>
+                <w:color w:val="000000"/>
+                <w:sz w:val="16"/>
+                <w:u w:val="none"/>
+                <w:em w:val="none"/>
+              </w:rPr>
+              <w:t>|remove_zero_at_end</w:t>
+            </w:r>
+            <w:r>
+              <w:rPr>
+                <w:rFonts w:ascii="Times New Roman" w:hAnsi="Times New Roman"/>
+                <w:b/>
+                <w:i w:val="false"/>
+                <w:strike w:val="false"/>
+                <w:dstrike w:val="false"/>
+                <w:outline w:val="false"/>
+                <w:shadow w:val="false"/>
+                <w:color w:val="000000"/>
+                <w:sz w:val="16"/>
+                <w:u w:val="none"/>
+                <w:em w:val="none"/>
+              </w:rPr>
+              <w:t xml:space="preserve"> </w:t>
+            </w:r>
+            <w:r>
+              <w:rPr>
+                <w:rFonts w:ascii="Times New Roman" w:hAnsi="Times New Roman"/>
+                <w:b/>
+                <w:i w:val="false"/>
+                <w:strike w:val="false"/>
+                <w:dstrike w:val="false"/>
+                <w:outline w:val="false"/>
+                <w:shadow w:val="false"/>
+                <w:color w:val="000000"/>
+                <w:sz w:val="16"/>
+                <w:u w:val="none"/>
+                <w:em w:val="none"/>
+              </w:rPr>
+              <w:t>}}</w:t>
             </w:r>
           </w:p>
         </w:tc>
@@ -2446,7 +2616,74 @@
                 <w:u w:val="none"/>
                 <w:em w:val="none"/>
               </w:rPr>
-              <w:t>{{ consumer.director_status }}</w:t>
+              <w:t>{{ consumer.director_status</w:t>
+            </w:r>
+            <w:r>
+              <w:rPr>
+                <w:rFonts w:ascii="Times New Roman" w:hAnsi="Times New Roman"/>
+                <w:b w:val="false"/>
+                <w:i w:val="false"/>
+                <w:strike w:val="false"/>
+                <w:dstrike w:val="false"/>
+                <w:outline w:val="false"/>
+                <w:shadow w:val="false"/>
+                <w:color w:val="000000"/>
+                <w:sz w:val="20"/>
+                <w:u w:val="none"/>
+                <w:em w:val="none"/>
+              </w:rPr>
+              <w:t>|</w:t>
+            </w:r>
+            <w:r>
+              <w:rPr>
+                <w:rFonts w:ascii="Times New Roman" w:hAnsi="Times New Roman"/>
+                <w:b/>
+                <w:bCs/>
+                <w:i w:val="false"/>
+                <w:strike w:val="false"/>
+                <w:dstrike w:val="false"/>
+                <w:outline w:val="false"/>
+                <w:shadow w:val="false"/>
+                <w:color w:val="000000"/>
+                <w:sz w:val="16"/>
+                <w:szCs w:val="16"/>
+                <w:u w:val="none"/>
+                <w:em w:val="none"/>
+              </w:rPr>
+              <w:t>cap_first</w:t>
+            </w:r>
+            <w:r>
+              <w:rPr>
+                <w:rFonts w:ascii="Times New Roman" w:hAnsi="Times New Roman"/>
+                <w:b w:val="false"/>
+                <w:i w:val="false"/>
+                <w:strike w:val="false"/>
+                <w:dstrike w:val="false"/>
+                <w:outline w:val="false"/>
+                <w:shadow w:val="false"/>
+                <w:color w:val="000000"/>
+                <w:sz w:val="16"/>
+                <w:szCs w:val="16"/>
+                <w:u w:val="none"/>
+                <w:em w:val="none"/>
+              </w:rPr>
+              <w:t xml:space="preserve"> </w:t>
+            </w:r>
+            <w:r>
+              <w:rPr>
+                <w:rFonts w:ascii="Times New Roman" w:hAnsi="Times New Roman"/>
+                <w:b w:val="false"/>
+                <w:i w:val="false"/>
+                <w:strike w:val="false"/>
+                <w:dstrike w:val="false"/>
+                <w:outline w:val="false"/>
+                <w:shadow w:val="false"/>
+                <w:color w:val="000000"/>
+                <w:sz w:val="16"/>
+                <w:u w:val="none"/>
+                <w:em w:val="none"/>
+              </w:rPr>
+              <w:t xml:space="preserve"> }}</w:t>
             </w:r>
           </w:p>
         </w:tc>

</xml_diff>

<commit_message>
Huge improve admin panel. Add new template.
</commit_message>
<xml_diff>
--- a/backend/templates/docx/act_counts/act_count.docx
+++ b/backend/templates/docx/act_counts/act_count.docx
@@ -134,10 +134,7 @@
         <w:pStyle w:val="Normal"/>
         <w:spacing w:lineRule="auto" w:line="276"/>
         <w:jc w:val="center"/>
-        <w:rPr>
-          <w:rFonts w:ascii="Times New Roman" w:hAnsi="Times New Roman"/>
-          <w:color w:val="000000"/>
-        </w:rPr>
+        <w:rPr/>
       </w:pPr>
       <w:r>
         <w:rPr>
@@ -153,7 +150,57 @@
           <w:u w:val="none"/>
           <w:em w:val="none"/>
         </w:rPr>
-        <w:t xml:space="preserve">между ООО "ЭКОТЕК" и {{ consumer.excell_name }} </w:t>
+        <w:t>между ООО "ЭКОТЕК" и {{ consumer.</w:t>
+      </w:r>
+      <w:r>
+        <w:rPr>
+          <w:rFonts w:ascii="Times New Roman" w:hAnsi="Times New Roman"/>
+          <w:b w:val="false"/>
+          <w:i w:val="false"/>
+          <w:strike w:val="false"/>
+          <w:dstrike w:val="false"/>
+          <w:outline w:val="false"/>
+          <w:shadow w:val="false"/>
+          <w:color w:val="000000"/>
+          <w:sz w:val="20"/>
+          <w:szCs w:val="20"/>
+          <w:u w:val="none"/>
+          <w:em w:val="none"/>
+        </w:rPr>
+        <w:t>dadata</w:t>
+      </w:r>
+      <w:r>
+        <w:rPr>
+          <w:rFonts w:ascii="Times New Roman" w:hAnsi="Times New Roman"/>
+          <w:b w:val="false"/>
+          <w:i w:val="false"/>
+          <w:strike w:val="false"/>
+          <w:dstrike w:val="false"/>
+          <w:outline w:val="false"/>
+          <w:shadow w:val="false"/>
+          <w:color w:val="000000"/>
+          <w:sz w:val="20"/>
+          <w:szCs w:val="20"/>
+          <w:u w:val="none"/>
+          <w:em w:val="none"/>
+        </w:rPr>
+        <w:t>_name</w:t>
+      </w:r>
+      <w:r>
+        <w:rPr>
+          <w:rFonts w:ascii="Times New Roman" w:hAnsi="Times New Roman"/>
+          <w:b w:val="false"/>
+          <w:i w:val="false"/>
+          <w:strike w:val="false"/>
+          <w:dstrike w:val="false"/>
+          <w:outline w:val="false"/>
+          <w:shadow w:val="false"/>
+          <w:color w:val="000000"/>
+          <w:sz w:val="20"/>
+          <w:u w:val="none"/>
+          <w:em w:val="none"/>
+        </w:rPr>
+        <w:t xml:space="preserve"> }} </w:t>
       </w:r>
     </w:p>
     <w:p>
@@ -250,7 +297,39 @@
           <w:u w:val="none"/>
           <w:em w:val="none"/>
         </w:rPr>
-        <w:t>Мы, нижеподписавшиеся, Управляющий директор ООО "ЭКОТЕК" Функ Андрей Иванович, с одной стороны, и {{ consumer.director_status</w:t>
+        <w:t xml:space="preserve">Мы, нижеподписавшиеся, Управляющий директор ООО "ЭКОТЕК" Функ Андрей Иванович, с одной стороны, и </w:t>
+      </w:r>
+      <w:r>
+        <w:rPr>
+          <w:rFonts w:ascii="Times New Roman" w:hAnsi="Times New Roman"/>
+          <w:b w:val="false"/>
+          <w:i w:val="false"/>
+          <w:strike w:val="false"/>
+          <w:dstrike w:val="false"/>
+          <w:outline w:val="false"/>
+          <w:shadow w:val="false"/>
+          <w:color w:val="000000"/>
+          <w:sz w:val="20"/>
+          <w:u w:val="none"/>
+          <w:em w:val="none"/>
+        </w:rPr>
+        <w:t>{% if consumer.director_status %}</w:t>
+      </w:r>
+      <w:r>
+        <w:rPr>
+          <w:rFonts w:ascii="Times New Roman" w:hAnsi="Times New Roman"/>
+          <w:b w:val="false"/>
+          <w:i w:val="false"/>
+          <w:strike w:val="false"/>
+          <w:dstrike w:val="false"/>
+          <w:outline w:val="false"/>
+          <w:shadow w:val="false"/>
+          <w:color w:val="000000"/>
+          <w:sz w:val="20"/>
+          <w:u w:val="none"/>
+          <w:em w:val="none"/>
+        </w:rPr>
+        <w:t>{{ consumer.director_status</w:t>
       </w:r>
       <w:bookmarkStart w:id="2" w:name="__DdeLink__1621_131828001"/>
       <w:r>
@@ -309,6 +388,7 @@
         <w:rPr>
           <w:rFonts w:ascii="Times New Roman" w:hAnsi="Times New Roman"/>
           <w:b w:val="false"/>
+          <w:bCs w:val="false"/>
           <w:i w:val="false"/>
           <w:strike w:val="false"/>
           <w:dstrike w:val="false"/>
@@ -319,7 +399,138 @@
           <w:u w:val="none"/>
           <w:em w:val="none"/>
         </w:rPr>
-        <w:t xml:space="preserve"> {{ consumer.excell_name }} {{ consumer.director_name }}, с другой стороны, составили настоящий акт сверки в том, что состояние взаимных расчетов по данным учета следующее:</w:t>
+        <w:t>{% else %}__________{% endif %}</w:t>
+      </w:r>
+      <w:r>
+        <w:rPr>
+          <w:rFonts w:ascii="Times New Roman" w:hAnsi="Times New Roman"/>
+          <w:b w:val="false"/>
+          <w:i w:val="false"/>
+          <w:strike w:val="false"/>
+          <w:dstrike w:val="false"/>
+          <w:outline w:val="false"/>
+          <w:shadow w:val="false"/>
+          <w:color w:val="000000"/>
+          <w:sz w:val="20"/>
+          <w:u w:val="none"/>
+          <w:em w:val="none"/>
+        </w:rPr>
+        <w:t xml:space="preserve"> {{ consumer.</w:t>
+      </w:r>
+      <w:r>
+        <w:rPr>
+          <w:rFonts w:ascii="Times New Roman" w:hAnsi="Times New Roman"/>
+          <w:b w:val="false"/>
+          <w:i w:val="false"/>
+          <w:strike w:val="false"/>
+          <w:dstrike w:val="false"/>
+          <w:outline w:val="false"/>
+          <w:shadow w:val="false"/>
+          <w:color w:val="000000"/>
+          <w:sz w:val="20"/>
+          <w:szCs w:val="20"/>
+          <w:u w:val="none"/>
+          <w:em w:val="none"/>
+        </w:rPr>
+        <w:t>dadata</w:t>
+      </w:r>
+      <w:r>
+        <w:rPr>
+          <w:rFonts w:ascii="Times New Roman" w:hAnsi="Times New Roman"/>
+          <w:b w:val="false"/>
+          <w:i w:val="false"/>
+          <w:strike w:val="false"/>
+          <w:dstrike w:val="false"/>
+          <w:outline w:val="false"/>
+          <w:shadow w:val="false"/>
+          <w:color w:val="000000"/>
+          <w:sz w:val="20"/>
+          <w:szCs w:val="20"/>
+          <w:u w:val="none"/>
+          <w:em w:val="none"/>
+        </w:rPr>
+        <w:t xml:space="preserve">_name </w:t>
+      </w:r>
+      <w:r>
+        <w:rPr>
+          <w:rFonts w:ascii="Times New Roman" w:hAnsi="Times New Roman"/>
+          <w:b w:val="false"/>
+          <w:i w:val="false"/>
+          <w:strike w:val="false"/>
+          <w:dstrike w:val="false"/>
+          <w:outline w:val="false"/>
+          <w:shadow w:val="false"/>
+          <w:color w:val="000000"/>
+          <w:sz w:val="20"/>
+          <w:u w:val="none"/>
+          <w:em w:val="none"/>
+        </w:rPr>
+        <w:t xml:space="preserve">}} </w:t>
+      </w:r>
+      <w:r>
+        <w:rPr>
+          <w:rFonts w:ascii="Times New Roman" w:hAnsi="Times New Roman"/>
+          <w:b w:val="false"/>
+          <w:i w:val="false"/>
+          <w:strike w:val="false"/>
+          <w:dstrike w:val="false"/>
+          <w:outline w:val="false"/>
+          <w:shadow w:val="false"/>
+          <w:color w:val="000000"/>
+          <w:sz w:val="20"/>
+          <w:u w:val="none"/>
+          <w:em w:val="none"/>
+        </w:rPr>
+        <w:t>{% if consumer.director_name %}</w:t>
+      </w:r>
+      <w:r>
+        <w:rPr>
+          <w:rFonts w:ascii="Times New Roman" w:hAnsi="Times New Roman"/>
+          <w:b w:val="false"/>
+          <w:i w:val="false"/>
+          <w:strike w:val="false"/>
+          <w:dstrike w:val="false"/>
+          <w:outline w:val="false"/>
+          <w:shadow w:val="false"/>
+          <w:color w:val="000000"/>
+          <w:sz w:val="20"/>
+          <w:u w:val="none"/>
+          <w:em w:val="none"/>
+        </w:rPr>
+        <w:t>{{ consumer.director_name }}</w:t>
+      </w:r>
+      <w:r>
+        <w:rPr>
+          <w:rFonts w:ascii="Times New Roman" w:hAnsi="Times New Roman"/>
+          <w:b w:val="false"/>
+          <w:bCs w:val="false"/>
+          <w:i w:val="false"/>
+          <w:strike w:val="false"/>
+          <w:dstrike w:val="false"/>
+          <w:outline w:val="false"/>
+          <w:shadow w:val="false"/>
+          <w:color w:val="000000"/>
+          <w:sz w:val="20"/>
+          <w:u w:val="none"/>
+          <w:em w:val="none"/>
+        </w:rPr>
+        <w:t>{% else %}______________________________{% endif %}</w:t>
+      </w:r>
+      <w:r>
+        <w:rPr>
+          <w:rFonts w:ascii="Times New Roman" w:hAnsi="Times New Roman"/>
+          <w:b w:val="false"/>
+          <w:i w:val="false"/>
+          <w:strike w:val="false"/>
+          <w:dstrike w:val="false"/>
+          <w:outline w:val="false"/>
+          <w:shadow w:val="false"/>
+          <w:color w:val="000000"/>
+          <w:sz w:val="20"/>
+          <w:u w:val="none"/>
+          <w:em w:val="none"/>
+        </w:rPr>
+        <w:t>, с другой стороны, составили настоящий акт сверки в том, что состояние взаимных расчетов по данным учета следующее:</w:t>
       </w:r>
     </w:p>
     <w:p>
@@ -369,7 +580,7 @@
         </w:tblBorders>
         <w:tblCellMar>
           <w:top w:w="55" w:type="dxa"/>
-          <w:left w:w="52" w:type="dxa"/>
+          <w:left w:w="51" w:type="dxa"/>
           <w:bottom w:w="55" w:type="dxa"/>
           <w:right w:w="55" w:type="dxa"/>
         </w:tblCellMar>
@@ -377,17 +588,17 @@
       <w:tblGrid>
         <w:gridCol w:w="1026"/>
         <w:gridCol w:w="1965"/>
-        <w:gridCol w:w="1"/>
-        <w:gridCol w:w="899"/>
-        <w:gridCol w:w="1"/>
-        <w:gridCol w:w="985"/>
-        <w:gridCol w:w="1"/>
-        <w:gridCol w:w="969"/>
-        <w:gridCol w:w="1967"/>
         <w:gridCol w:w="2"/>
         <w:gridCol w:w="898"/>
         <w:gridCol w:w="2"/>
-        <w:gridCol w:w="965"/>
+        <w:gridCol w:w="984"/>
+        <w:gridCol w:w="2"/>
+        <w:gridCol w:w="969"/>
+        <w:gridCol w:w="1967"/>
+        <w:gridCol w:w="3"/>
+        <w:gridCol w:w="897"/>
+        <w:gridCol w:w="3"/>
+        <w:gridCol w:w="963"/>
       </w:tblGrid>
       <w:tr>
         <w:trPr/>
@@ -452,10 +663,7 @@
               <w:pStyle w:val="Normal"/>
               <w:spacing w:lineRule="auto" w:line="240"/>
               <w:jc w:val="both"/>
-              <w:rPr>
-                <w:rFonts w:ascii="Times New Roman" w:hAnsi="Times New Roman"/>
-                <w:color w:val="000000"/>
-              </w:rPr>
+              <w:rPr/>
             </w:pPr>
             <w:r>
               <w:rPr>
@@ -488,7 +696,41 @@
                 <w:u w:val="none"/>
                 <w:em w:val="none"/>
               </w:rPr>
-              <w:t xml:space="preserve">  {{ consumer.excell_name }}, ру</w:t>
+              <w:t xml:space="preserve">  {{ consumer.</w:t>
+            </w:r>
+            <w:r>
+              <w:rPr>
+                <w:rFonts w:ascii="Times New Roman" w:hAnsi="Times New Roman"/>
+                <w:b w:val="false"/>
+                <w:i w:val="false"/>
+                <w:strike w:val="false"/>
+                <w:dstrike w:val="false"/>
+                <w:outline w:val="false"/>
+                <w:shadow w:val="false"/>
+                <w:color w:val="000000"/>
+                <w:sz w:val="16"/>
+                <w:szCs w:val="16"/>
+                <w:u w:val="none"/>
+                <w:em w:val="none"/>
+              </w:rPr>
+              <w:t>dadata</w:t>
+            </w:r>
+            <w:r>
+              <w:rPr>
+                <w:rFonts w:ascii="Times New Roman" w:hAnsi="Times New Roman"/>
+                <w:b w:val="false"/>
+                <w:i w:val="false"/>
+                <w:strike w:val="false"/>
+                <w:dstrike w:val="false"/>
+                <w:outline w:val="false"/>
+                <w:shadow w:val="false"/>
+                <w:color w:val="000000"/>
+                <w:sz w:val="16"/>
+                <w:szCs w:val="16"/>
+                <w:u w:val="none"/>
+                <w:em w:val="none"/>
+              </w:rPr>
+              <w:t>_name }}, ру</w:t>
             </w:r>
             <w:r>
               <w:rPr>
@@ -555,7 +797,7 @@
         </w:tc>
         <w:tc>
           <w:tcPr>
-            <w:tcW w:w="1966" w:type="dxa"/>
+            <w:tcW w:w="1967" w:type="dxa"/>
             <w:gridSpan w:val="2"/>
             <w:tcBorders>
               <w:top w:val="single" w:sz="2" w:space="0" w:color="000000"/>
@@ -718,7 +960,7 @@
         </w:tc>
         <w:tc>
           <w:tcPr>
-            <w:tcW w:w="1969" w:type="dxa"/>
+            <w:tcW w:w="1970" w:type="dxa"/>
             <w:gridSpan w:val="2"/>
             <w:tcBorders>
               <w:top w:val="single" w:sz="2" w:space="0" w:color="000000"/>
@@ -800,7 +1042,7 @@
         </w:tc>
         <w:tc>
           <w:tcPr>
-            <w:tcW w:w="965" w:type="dxa"/>
+            <w:tcW w:w="963" w:type="dxa"/>
             <w:tcBorders>
               <w:top w:val="single" w:sz="2" w:space="0" w:color="000000"/>
               <w:left w:val="single" w:sz="2" w:space="0" w:color="000000"/>
@@ -950,7 +1192,7 @@
         </w:tc>
         <w:tc>
           <w:tcPr>
-            <w:tcW w:w="2937" w:type="dxa"/>
+            <w:tcW w:w="2938" w:type="dxa"/>
             <w:gridSpan w:val="3"/>
             <w:tcBorders>
               <w:top w:val="single" w:sz="2" w:space="0" w:color="000000"/>
@@ -1022,7 +1264,7 @@
         </w:tc>
         <w:tc>
           <w:tcPr>
-            <w:tcW w:w="967" w:type="dxa"/>
+            <w:tcW w:w="966" w:type="dxa"/>
             <w:gridSpan w:val="2"/>
             <w:tcBorders>
               <w:top w:val="single" w:sz="2" w:space="0" w:color="000000"/>
@@ -1143,7 +1385,7 @@
         </w:tc>
         <w:tc>
           <w:tcPr>
-            <w:tcW w:w="1966" w:type="dxa"/>
+            <w:tcW w:w="1967" w:type="dxa"/>
             <w:gridSpan w:val="2"/>
             <w:tcBorders>
               <w:top w:val="single" w:sz="2" w:space="0" w:color="000000"/>
@@ -1318,7 +1560,7 @@
         </w:tc>
         <w:tc>
           <w:tcPr>
-            <w:tcW w:w="1969" w:type="dxa"/>
+            <w:tcW w:w="1970" w:type="dxa"/>
             <w:gridSpan w:val="2"/>
             <w:tcBorders>
               <w:top w:val="single" w:sz="2" w:space="0" w:color="000000"/>
@@ -1380,7 +1622,7 @@
         </w:tc>
         <w:tc>
           <w:tcPr>
-            <w:tcW w:w="965" w:type="dxa"/>
+            <w:tcW w:w="963" w:type="dxa"/>
             <w:tcBorders>
               <w:top w:val="single" w:sz="2" w:space="0" w:color="000000"/>
               <w:left w:val="single" w:sz="2" w:space="0" w:color="000000"/>
@@ -1605,7 +1847,7 @@
         </w:tc>
         <w:tc>
           <w:tcPr>
-            <w:tcW w:w="2937" w:type="dxa"/>
+            <w:tcW w:w="2938" w:type="dxa"/>
             <w:gridSpan w:val="3"/>
             <w:tcBorders>
               <w:top w:val="single" w:sz="2" w:space="0" w:color="000000"/>
@@ -1677,7 +1919,7 @@
         </w:tc>
         <w:tc>
           <w:tcPr>
-            <w:tcW w:w="967" w:type="dxa"/>
+            <w:tcW w:w="966" w:type="dxa"/>
             <w:gridSpan w:val="2"/>
             <w:tcBorders>
               <w:top w:val="single" w:sz="2" w:space="0" w:color="000000"/>
@@ -1892,7 +2134,7 @@
         </w:tc>
         <w:tc>
           <w:tcPr>
-            <w:tcW w:w="2937" w:type="dxa"/>
+            <w:tcW w:w="2938" w:type="dxa"/>
             <w:gridSpan w:val="3"/>
             <w:tcBorders>
               <w:top w:val="single" w:sz="2" w:space="0" w:color="000000"/>
@@ -1964,7 +2206,7 @@
         </w:tc>
         <w:tc>
           <w:tcPr>
-            <w:tcW w:w="967" w:type="dxa"/>
+            <w:tcW w:w="966" w:type="dxa"/>
             <w:gridSpan w:val="2"/>
             <w:tcBorders>
               <w:top w:val="single" w:sz="2" w:space="0" w:color="000000"/>
@@ -2043,7 +2285,7 @@
         </w:tblBorders>
         <w:tblCellMar>
           <w:top w:w="55" w:type="dxa"/>
-          <w:left w:w="52" w:type="dxa"/>
+          <w:left w:w="51" w:type="dxa"/>
           <w:bottom w:w="55" w:type="dxa"/>
           <w:right w:w="55" w:type="dxa"/>
         </w:tblCellMar>
@@ -2110,26 +2352,89 @@
             <w:pPr>
               <w:pStyle w:val="Normal"/>
               <w:jc w:val="both"/>
-              <w:rPr>
-                <w:rFonts w:ascii="Times New Roman" w:hAnsi="Times New Roman"/>
-                <w:color w:val="000000"/>
-              </w:rPr>
-            </w:pPr>
-            <w:r>
-              <w:rPr>
-                <w:rFonts w:ascii="Times New Roman" w:hAnsi="Times New Roman"/>
-                <w:b w:val="false"/>
-                <w:i w:val="false"/>
-                <w:strike w:val="false"/>
-                <w:dstrike w:val="false"/>
-                <w:outline w:val="false"/>
-                <w:shadow w:val="false"/>
-                <w:color w:val="000000"/>
-                <w:sz w:val="16"/>
-                <w:u w:val="none"/>
-                <w:em w:val="none"/>
-              </w:rPr>
-              <w:t>По данным {{ consumer.excell_name }}</w:t>
+              <w:rPr/>
+            </w:pPr>
+            <w:r>
+              <w:rPr>
+                <w:rFonts w:ascii="Times New Roman" w:hAnsi="Times New Roman"/>
+                <w:b w:val="false"/>
+                <w:i w:val="false"/>
+                <w:strike w:val="false"/>
+                <w:dstrike w:val="false"/>
+                <w:outline w:val="false"/>
+                <w:shadow w:val="false"/>
+                <w:color w:val="000000"/>
+                <w:sz w:val="16"/>
+                <w:u w:val="none"/>
+                <w:em w:val="none"/>
+              </w:rPr>
+              <w:t xml:space="preserve">По данным {{ </w:t>
+            </w:r>
+            <w:bookmarkStart w:id="3" w:name="__DdeLink__5089_661921250"/>
+            <w:r>
+              <w:rPr>
+                <w:rFonts w:ascii="Times New Roman" w:hAnsi="Times New Roman"/>
+                <w:b w:val="false"/>
+                <w:i w:val="false"/>
+                <w:strike w:val="false"/>
+                <w:dstrike w:val="false"/>
+                <w:outline w:val="false"/>
+                <w:shadow w:val="false"/>
+                <w:color w:val="000000"/>
+                <w:sz w:val="16"/>
+                <w:u w:val="none"/>
+                <w:em w:val="none"/>
+              </w:rPr>
+              <w:t>consumer.</w:t>
+            </w:r>
+            <w:r>
+              <w:rPr>
+                <w:rFonts w:ascii="Times New Roman" w:hAnsi="Times New Roman"/>
+                <w:b w:val="false"/>
+                <w:i w:val="false"/>
+                <w:strike w:val="false"/>
+                <w:dstrike w:val="false"/>
+                <w:outline w:val="false"/>
+                <w:shadow w:val="false"/>
+                <w:color w:val="000000"/>
+                <w:sz w:val="16"/>
+                <w:u w:val="none"/>
+                <w:em w:val="none"/>
+              </w:rPr>
+              <w:t>dadata</w:t>
+            </w:r>
+            <w:r>
+              <w:rPr>
+                <w:rFonts w:ascii="Times New Roman" w:hAnsi="Times New Roman"/>
+                <w:b w:val="false"/>
+                <w:i w:val="false"/>
+                <w:strike w:val="false"/>
+                <w:dstrike w:val="false"/>
+                <w:outline w:val="false"/>
+                <w:shadow w:val="false"/>
+                <w:color w:val="000000"/>
+                <w:sz w:val="16"/>
+                <w:u w:val="none"/>
+                <w:em w:val="none"/>
+              </w:rPr>
+              <w:t>_name</w:t>
+            </w:r>
+            <w:bookmarkEnd w:id="3"/>
+            <w:r>
+              <w:rPr>
+                <w:rFonts w:ascii="Times New Roman" w:hAnsi="Times New Roman"/>
+                <w:b w:val="false"/>
+                <w:i w:val="false"/>
+                <w:strike w:val="false"/>
+                <w:dstrike w:val="false"/>
+                <w:outline w:val="false"/>
+                <w:shadow w:val="false"/>
+                <w:color w:val="000000"/>
+                <w:sz w:val="16"/>
+                <w:u w:val="none"/>
+                <w:em w:val="none"/>
+              </w:rPr>
+              <w:t xml:space="preserve"> }}</w:t>
             </w:r>
           </w:p>
         </w:tc>
@@ -2404,26 +2709,55 @@
             <w:pPr>
               <w:pStyle w:val="Normal"/>
               <w:jc w:val="both"/>
-              <w:rPr>
-                <w:rFonts w:ascii="Times New Roman" w:hAnsi="Times New Roman"/>
-                <w:color w:val="000000"/>
-              </w:rPr>
-            </w:pPr>
-            <w:r>
-              <w:rPr>
-                <w:rFonts w:ascii="Times New Roman" w:hAnsi="Times New Roman"/>
-                <w:b w:val="false"/>
-                <w:i w:val="false"/>
-                <w:strike w:val="false"/>
-                <w:dstrike w:val="false"/>
-                <w:outline w:val="false"/>
-                <w:shadow w:val="false"/>
-                <w:color w:val="000000"/>
-                <w:sz w:val="16"/>
-                <w:u w:val="none"/>
-                <w:em w:val="none"/>
-              </w:rPr>
-              <w:t>От {{ consumer.excell_name }}</w:t>
+              <w:rPr/>
+            </w:pPr>
+            <w:r>
+              <w:rPr>
+                <w:rFonts w:ascii="Times New Roman" w:hAnsi="Times New Roman"/>
+                <w:b w:val="false"/>
+                <w:i w:val="false"/>
+                <w:strike w:val="false"/>
+                <w:dstrike w:val="false"/>
+                <w:outline w:val="false"/>
+                <w:shadow w:val="false"/>
+                <w:color w:val="000000"/>
+                <w:sz w:val="16"/>
+                <w:u w:val="none"/>
+                <w:em w:val="none"/>
+              </w:rPr>
+              <w:t>От {{ consumer.</w:t>
+            </w:r>
+            <w:r>
+              <w:rPr>
+                <w:rFonts w:ascii="Times New Roman" w:hAnsi="Times New Roman"/>
+                <w:b w:val="false"/>
+                <w:i w:val="false"/>
+                <w:strike w:val="false"/>
+                <w:dstrike w:val="false"/>
+                <w:outline w:val="false"/>
+                <w:shadow w:val="false"/>
+                <w:color w:val="000000"/>
+                <w:sz w:val="16"/>
+                <w:u w:val="none"/>
+                <w:em w:val="none"/>
+              </w:rPr>
+              <w:t>dadata</w:t>
+            </w:r>
+            <w:r>
+              <w:rPr>
+                <w:rFonts w:ascii="Times New Roman" w:hAnsi="Times New Roman"/>
+                <w:b w:val="false"/>
+                <w:i w:val="false"/>
+                <w:strike w:val="false"/>
+                <w:dstrike w:val="false"/>
+                <w:outline w:val="false"/>
+                <w:shadow w:val="false"/>
+                <w:color w:val="000000"/>
+                <w:sz w:val="16"/>
+                <w:u w:val="none"/>
+                <w:em w:val="none"/>
+              </w:rPr>
+              <w:t>_name }}</w:t>
             </w:r>
           </w:p>
         </w:tc>
@@ -2832,26 +3166,91 @@
             <w:pPr>
               <w:pStyle w:val="Normal"/>
               <w:jc w:val="left"/>
-              <w:rPr>
-                <w:rFonts w:ascii="Times New Roman" w:hAnsi="Times New Roman"/>
-                <w:color w:val="000000"/>
-              </w:rPr>
-            </w:pPr>
-            <w:r>
-              <w:rPr>
-                <w:rFonts w:ascii="Times New Roman" w:hAnsi="Times New Roman"/>
-                <w:b w:val="false"/>
-                <w:i w:val="false"/>
-                <w:strike w:val="false"/>
-                <w:dstrike w:val="false"/>
-                <w:outline w:val="false"/>
-                <w:shadow w:val="false"/>
-                <w:color w:val="000000"/>
-                <w:sz w:val="16"/>
-                <w:u w:val="none"/>
-                <w:em w:val="none"/>
-              </w:rPr>
-              <w:t>({{ consumer.director_name }})</w:t>
+              <w:rPr/>
+            </w:pPr>
+            <w:r>
+              <w:rPr>
+                <w:rFonts w:ascii="Times New Roman" w:hAnsi="Times New Roman"/>
+                <w:b w:val="false"/>
+                <w:i w:val="false"/>
+                <w:strike w:val="false"/>
+                <w:dstrike w:val="false"/>
+                <w:outline w:val="false"/>
+                <w:shadow w:val="false"/>
+                <w:color w:val="000000"/>
+                <w:sz w:val="16"/>
+                <w:u w:val="none"/>
+                <w:em w:val="none"/>
+              </w:rPr>
+              <w:t>(</w:t>
+            </w:r>
+            <w:r>
+              <w:rPr>
+                <w:rFonts w:ascii="Times New Roman" w:hAnsi="Times New Roman"/>
+                <w:b w:val="false"/>
+                <w:i w:val="false"/>
+                <w:strike w:val="false"/>
+                <w:dstrike w:val="false"/>
+                <w:outline w:val="false"/>
+                <w:shadow w:val="false"/>
+                <w:color w:val="000000"/>
+                <w:sz w:val="16"/>
+                <w:szCs w:val="16"/>
+                <w:u w:val="none"/>
+                <w:em w:val="none"/>
+              </w:rPr>
+              <w:t>{% if consumer.director_name %}</w:t>
+            </w:r>
+            <w:r>
+              <w:rPr>
+                <w:rFonts w:ascii="Times New Roman" w:hAnsi="Times New Roman"/>
+                <w:b w:val="false"/>
+                <w:i w:val="false"/>
+                <w:strike w:val="false"/>
+                <w:dstrike w:val="false"/>
+                <w:outline w:val="false"/>
+                <w:shadow w:val="false"/>
+                <w:color w:val="000000"/>
+                <w:sz w:val="16"/>
+                <w:szCs w:val="16"/>
+                <w:u w:val="none"/>
+                <w:em w:val="none"/>
+              </w:rPr>
+              <w:t>{{ consumer.director_name }}</w:t>
+            </w:r>
+            <w:r>
+              <w:rPr>
+                <w:rFonts w:ascii="Times New Roman" w:hAnsi="Times New Roman"/>
+                <w:b w:val="false"/>
+                <w:bCs w:val="false"/>
+                <w:i w:val="false"/>
+                <w:strike w:val="false"/>
+                <w:dstrike w:val="false"/>
+                <w:outline w:val="false"/>
+                <w:shadow w:val="false"/>
+                <w:color w:val="000000"/>
+                <w:sz w:val="16"/>
+                <w:szCs w:val="16"/>
+                <w:u w:val="none"/>
+                <w:em w:val="none"/>
+              </w:rPr>
+              <w:t>{% else %}______________{% endif %}</w:t>
+            </w:r>
+            <w:r>
+              <w:rPr>
+                <w:rFonts w:ascii="Times New Roman" w:hAnsi="Times New Roman"/>
+                <w:b w:val="false"/>
+                <w:i w:val="false"/>
+                <w:strike w:val="false"/>
+                <w:dstrike w:val="false"/>
+                <w:outline w:val="false"/>
+                <w:shadow w:val="false"/>
+                <w:color w:val="000000"/>
+                <w:sz w:val="16"/>
+                <w:u w:val="none"/>
+                <w:em w:val="none"/>
+              </w:rPr>
+              <w:t>)</w:t>
             </w:r>
           </w:p>
         </w:tc>

</xml_diff>